<commit_message>
server status end point added
</commit_message>
<xml_diff>
--- a/docs/Install and Run.docx
+++ b/docs/Install and Run.docx
@@ -16,15 +16,7 @@
         <w:rPr>
           <w:lang w:val="en-US"/>
         </w:rPr>
-        <w:t>Create a work fo</w:t>
-      </w:r>
-      <w:bookmarkStart w:id="0" w:name="_GoBack"/>
-      <w:bookmarkEnd w:id="0"/>
-      <w:r>
-        <w:rPr>
-          <w:lang w:val="en-US"/>
-        </w:rPr>
-        <w:t>lder and cd to it.</w:t>
+        <w:t>Create a work folder and cd to it.</w:t>
       </w:r>
     </w:p>
     <w:p>
@@ -267,6 +259,654 @@
         </w:rPr>
         <w:t>The server runs on port 8080</w:t>
       </w:r>
+    </w:p>
+    <w:p>
+      <w:pPr>
+        <w:rPr>
+          <w:lang w:val="en-US"/>
+        </w:rPr>
+      </w:pPr>
+      <w:r>
+        <w:rPr>
+          <w:lang w:val="en-US"/>
+        </w:rPr>
+        <w:t>To stop the server just press “CTRL+C” on the command window where is running the server.</w:t>
+      </w:r>
+    </w:p>
+    <w:p>
+      <w:pPr>
+        <w:rPr>
+          <w:u w:val="single"/>
+          <w:lang w:val="en-US"/>
+        </w:rPr>
+      </w:pPr>
+      <w:r>
+        <w:rPr>
+          <w:u w:val="single"/>
+          <w:lang w:val="en-US"/>
+        </w:rPr>
+        <w:t>http://localhost:8080/status</w:t>
+      </w:r>
+    </w:p>
+    <w:p>
+      <w:pPr>
+        <w:rPr>
+          <w:lang w:val="en-US"/>
+        </w:rPr>
+      </w:pPr>
+    </w:p>
+    <w:p>
+      <w:pPr>
+        <w:rPr>
+          <w:lang w:val="en-US"/>
+        </w:rPr>
+      </w:pPr>
+      <w:r>
+        <w:rPr>
+          <w:lang w:val="en-US"/>
+        </w:rPr>
+        <w:drawing>
+          <wp:inline distT="0" distB="0" distL="0" distR="0" wp14:anchorId="2A67F453" wp14:editId="7114ED64">
+            <wp:extent cx="5612130" cy="2619375"/>
+            <wp:effectExtent l="0" t="0" r="7620" b="9525"/>
+            <wp:docPr id="12" name="Imagen 12"/>
+            <wp:cNvGraphicFramePr>
+              <a:graphicFrameLocks xmlns:a="http://schemas.openxmlformats.org/drawingml/2006/main" noChangeAspect="1"/>
+            </wp:cNvGraphicFramePr>
+            <a:graphic xmlns:a="http://schemas.openxmlformats.org/drawingml/2006/main">
+              <a:graphicData uri="http://schemas.openxmlformats.org/drawingml/2006/picture">
+                <pic:pic xmlns:pic="http://schemas.openxmlformats.org/drawingml/2006/picture">
+                  <pic:nvPicPr>
+                    <pic:cNvPr id="0" name=""/>
+                    <pic:cNvPicPr/>
+                  </pic:nvPicPr>
+                  <pic:blipFill>
+                    <a:blip r:embed="rId5"/>
+                    <a:stretch>
+                      <a:fillRect/>
+                    </a:stretch>
+                  </pic:blipFill>
+                  <pic:spPr>
+                    <a:xfrm>
+                      <a:off x="0" y="0"/>
+                      <a:ext cx="5612130" cy="2619375"/>
+                    </a:xfrm>
+                    <a:prstGeom prst="rect">
+                      <a:avLst/>
+                    </a:prstGeom>
+                  </pic:spPr>
+                </pic:pic>
+              </a:graphicData>
+            </a:graphic>
+          </wp:inline>
+        </w:drawing>
+      </w:r>
+      <w:bookmarkStart w:id="0" w:name="_GoBack"/>
+      <w:bookmarkEnd w:id="0"/>
+    </w:p>
+    <w:p>
+      <w:pPr>
+        <w:rPr>
+          <w:lang w:val="en-US"/>
+        </w:rPr>
+      </w:pPr>
+    </w:p>
+    <w:p>
+      <w:pPr>
+        <w:rPr>
+          <w:lang w:val="en-US"/>
+        </w:rPr>
+      </w:pPr>
+      <w:r>
+        <w:rPr>
+          <w:lang w:val="en-US"/>
+        </w:rPr>
+        <w:t>From IDE, recommended Spring Tool Suite</w:t>
+      </w:r>
+    </w:p>
+    <w:p>
+      <w:pPr>
+        <w:rPr>
+          <w:lang w:val="en-US"/>
+        </w:rPr>
+      </w:pPr>
+      <w:r>
+        <w:rPr>
+          <w:lang w:val="en-US"/>
+        </w:rPr>
+        <w:t xml:space="preserve">Create workspace, </w:t>
+      </w:r>
+      <w:proofErr w:type="gramStart"/>
+      <w:r>
+        <w:rPr>
+          <w:lang w:val="en-US"/>
+        </w:rPr>
+        <w:t>then</w:t>
+      </w:r>
+      <w:proofErr w:type="gramEnd"/>
+      <w:r>
+        <w:rPr>
+          <w:lang w:val="en-US"/>
+        </w:rPr>
+        <w:t xml:space="preserve"> import maven projects into workspace</w:t>
+      </w:r>
+    </w:p>
+    <w:p>
+      <w:pPr>
+        <w:rPr>
+          <w:lang w:val="en-US"/>
+        </w:rPr>
+      </w:pPr>
+      <w:r>
+        <w:rPr>
+          <w:lang w:val="en-US"/>
+        </w:rPr>
+        <w:lastRenderedPageBreak/>
+        <w:drawing>
+          <wp:inline distT="0" distB="0" distL="0" distR="0" wp14:anchorId="2F8A75CD" wp14:editId="6DD614CF">
+            <wp:extent cx="1426365" cy="1252675"/>
+            <wp:effectExtent l="0" t="0" r="2540" b="5080"/>
+            <wp:docPr id="2" name="Imagen 2"/>
+            <wp:cNvGraphicFramePr>
+              <a:graphicFrameLocks xmlns:a="http://schemas.openxmlformats.org/drawingml/2006/main" noChangeAspect="1"/>
+            </wp:cNvGraphicFramePr>
+            <a:graphic xmlns:a="http://schemas.openxmlformats.org/drawingml/2006/main">
+              <a:graphicData uri="http://schemas.openxmlformats.org/drawingml/2006/picture">
+                <pic:pic xmlns:pic="http://schemas.openxmlformats.org/drawingml/2006/picture">
+                  <pic:nvPicPr>
+                    <pic:cNvPr id="0" name=""/>
+                    <pic:cNvPicPr/>
+                  </pic:nvPicPr>
+                  <pic:blipFill>
+                    <a:blip r:embed="rId6"/>
+                    <a:stretch>
+                      <a:fillRect/>
+                    </a:stretch>
+                  </pic:blipFill>
+                  <pic:spPr>
+                    <a:xfrm>
+                      <a:off x="0" y="0"/>
+                      <a:ext cx="1427630" cy="1253786"/>
+                    </a:xfrm>
+                    <a:prstGeom prst="rect">
+                      <a:avLst/>
+                    </a:prstGeom>
+                  </pic:spPr>
+                </pic:pic>
+              </a:graphicData>
+            </a:graphic>
+          </wp:inline>
+        </w:drawing>
+      </w:r>
+      <w:r>
+        <w:rPr>
+          <w:lang w:val="en-US"/>
+        </w:rPr>
+        <w:t xml:space="preserve">        </w:t>
+      </w:r>
+      <w:r>
+        <w:rPr>
+          <w:lang w:val="en-US"/>
+        </w:rPr>
+        <w:drawing>
+          <wp:inline distT="0" distB="0" distL="0" distR="0" wp14:anchorId="60FCEA2B" wp14:editId="48DC9CE3">
+            <wp:extent cx="3107902" cy="3255898"/>
+            <wp:effectExtent l="0" t="0" r="0" b="1905"/>
+            <wp:docPr id="3" name="Imagen 3"/>
+            <wp:cNvGraphicFramePr>
+              <a:graphicFrameLocks xmlns:a="http://schemas.openxmlformats.org/drawingml/2006/main" noChangeAspect="1"/>
+            </wp:cNvGraphicFramePr>
+            <a:graphic xmlns:a="http://schemas.openxmlformats.org/drawingml/2006/main">
+              <a:graphicData uri="http://schemas.openxmlformats.org/drawingml/2006/picture">
+                <pic:pic xmlns:pic="http://schemas.openxmlformats.org/drawingml/2006/picture">
+                  <pic:nvPicPr>
+                    <pic:cNvPr id="0" name=""/>
+                    <pic:cNvPicPr/>
+                  </pic:nvPicPr>
+                  <pic:blipFill>
+                    <a:blip r:embed="rId7"/>
+                    <a:stretch>
+                      <a:fillRect/>
+                    </a:stretch>
+                  </pic:blipFill>
+                  <pic:spPr>
+                    <a:xfrm>
+                      <a:off x="0" y="0"/>
+                      <a:ext cx="3108794" cy="3256832"/>
+                    </a:xfrm>
+                    <a:prstGeom prst="rect">
+                      <a:avLst/>
+                    </a:prstGeom>
+                  </pic:spPr>
+                </pic:pic>
+              </a:graphicData>
+            </a:graphic>
+          </wp:inline>
+        </w:drawing>
+      </w:r>
+    </w:p>
+    <w:p>
+      <w:pPr>
+        <w:rPr>
+          <w:lang w:val="en-US"/>
+        </w:rPr>
+      </w:pPr>
+    </w:p>
+    <w:p>
+      <w:pPr>
+        <w:rPr>
+          <w:lang w:val="en-US"/>
+        </w:rPr>
+      </w:pPr>
+    </w:p>
+    <w:p>
+      <w:pPr>
+        <w:rPr>
+          <w:lang w:val="en-US"/>
+        </w:rPr>
+      </w:pPr>
+      <w:r>
+        <w:rPr>
+          <w:lang w:val="en-US"/>
+        </w:rPr>
+        <w:drawing>
+          <wp:inline distT="0" distB="0" distL="0" distR="0" wp14:anchorId="006DE984" wp14:editId="1383E772">
+            <wp:extent cx="3362958" cy="2658632"/>
+            <wp:effectExtent l="0" t="0" r="0" b="8890"/>
+            <wp:docPr id="1" name="Imagen 1"/>
+            <wp:cNvGraphicFramePr>
+              <a:graphicFrameLocks xmlns:a="http://schemas.openxmlformats.org/drawingml/2006/main" noChangeAspect="1"/>
+            </wp:cNvGraphicFramePr>
+            <a:graphic xmlns:a="http://schemas.openxmlformats.org/drawingml/2006/main">
+              <a:graphicData uri="http://schemas.openxmlformats.org/drawingml/2006/picture">
+                <pic:pic xmlns:pic="http://schemas.openxmlformats.org/drawingml/2006/picture">
+                  <pic:nvPicPr>
+                    <pic:cNvPr id="0" name=""/>
+                    <pic:cNvPicPr/>
+                  </pic:nvPicPr>
+                  <pic:blipFill>
+                    <a:blip r:embed="rId8"/>
+                    <a:stretch>
+                      <a:fillRect/>
+                    </a:stretch>
+                  </pic:blipFill>
+                  <pic:spPr>
+                    <a:xfrm>
+                      <a:off x="0" y="0"/>
+                      <a:ext cx="3362285" cy="2658100"/>
+                    </a:xfrm>
+                    <a:prstGeom prst="rect">
+                      <a:avLst/>
+                    </a:prstGeom>
+                  </pic:spPr>
+                </pic:pic>
+              </a:graphicData>
+            </a:graphic>
+          </wp:inline>
+        </w:drawing>
+      </w:r>
+    </w:p>
+    <w:p>
+      <w:pPr>
+        <w:rPr>
+          <w:lang w:val="en-US"/>
+        </w:rPr>
+      </w:pPr>
+      <w:r>
+        <w:rPr>
+          <w:lang w:val="en-US"/>
+        </w:rPr>
+        <w:lastRenderedPageBreak/>
+        <w:drawing>
+          <wp:inline distT="0" distB="0" distL="0" distR="0" wp14:anchorId="67C474B5" wp14:editId="793BE42F">
+            <wp:extent cx="5612130" cy="6880225"/>
+            <wp:effectExtent l="0" t="0" r="7620" b="0"/>
+            <wp:docPr id="4" name="Imagen 4"/>
+            <wp:cNvGraphicFramePr>
+              <a:graphicFrameLocks xmlns:a="http://schemas.openxmlformats.org/drawingml/2006/main" noChangeAspect="1"/>
+            </wp:cNvGraphicFramePr>
+            <a:graphic xmlns:a="http://schemas.openxmlformats.org/drawingml/2006/main">
+              <a:graphicData uri="http://schemas.openxmlformats.org/drawingml/2006/picture">
+                <pic:pic xmlns:pic="http://schemas.openxmlformats.org/drawingml/2006/picture">
+                  <pic:nvPicPr>
+                    <pic:cNvPr id="0" name=""/>
+                    <pic:cNvPicPr/>
+                  </pic:nvPicPr>
+                  <pic:blipFill>
+                    <a:blip r:embed="rId9"/>
+                    <a:stretch>
+                      <a:fillRect/>
+                    </a:stretch>
+                  </pic:blipFill>
+                  <pic:spPr>
+                    <a:xfrm>
+                      <a:off x="0" y="0"/>
+                      <a:ext cx="5612130" cy="6880225"/>
+                    </a:xfrm>
+                    <a:prstGeom prst="rect">
+                      <a:avLst/>
+                    </a:prstGeom>
+                  </pic:spPr>
+                </pic:pic>
+              </a:graphicData>
+            </a:graphic>
+          </wp:inline>
+        </w:drawing>
+      </w:r>
+    </w:p>
+    <w:p>
+      <w:pPr>
+        <w:rPr>
+          <w:lang w:val="en-US"/>
+        </w:rPr>
+      </w:pPr>
+      <w:r>
+        <w:rPr>
+          <w:lang w:val="en-US"/>
+        </w:rPr>
+        <w:lastRenderedPageBreak/>
+        <w:drawing>
+          <wp:inline distT="0" distB="0" distL="0" distR="0" wp14:anchorId="74DFC7BD" wp14:editId="0CAD880A">
+            <wp:extent cx="5001323" cy="6296904"/>
+            <wp:effectExtent l="0" t="0" r="8890" b="8890"/>
+            <wp:docPr id="5" name="Imagen 5"/>
+            <wp:cNvGraphicFramePr>
+              <a:graphicFrameLocks xmlns:a="http://schemas.openxmlformats.org/drawingml/2006/main" noChangeAspect="1"/>
+            </wp:cNvGraphicFramePr>
+            <a:graphic xmlns:a="http://schemas.openxmlformats.org/drawingml/2006/main">
+              <a:graphicData uri="http://schemas.openxmlformats.org/drawingml/2006/picture">
+                <pic:pic xmlns:pic="http://schemas.openxmlformats.org/drawingml/2006/picture">
+                  <pic:nvPicPr>
+                    <pic:cNvPr id="0" name=""/>
+                    <pic:cNvPicPr/>
+                  </pic:nvPicPr>
+                  <pic:blipFill>
+                    <a:blip r:embed="rId10"/>
+                    <a:stretch>
+                      <a:fillRect/>
+                    </a:stretch>
+                  </pic:blipFill>
+                  <pic:spPr>
+                    <a:xfrm>
+                      <a:off x="0" y="0"/>
+                      <a:ext cx="5001323" cy="6296904"/>
+                    </a:xfrm>
+                    <a:prstGeom prst="rect">
+                      <a:avLst/>
+                    </a:prstGeom>
+                  </pic:spPr>
+                </pic:pic>
+              </a:graphicData>
+            </a:graphic>
+          </wp:inline>
+        </w:drawing>
+      </w:r>
+    </w:p>
+    <w:p>
+      <w:pPr>
+        <w:rPr>
+          <w:lang w:val="en-US"/>
+        </w:rPr>
+      </w:pPr>
+      <w:r>
+        <w:rPr>
+          <w:lang w:val="en-US"/>
+        </w:rPr>
+        <w:lastRenderedPageBreak/>
+        <w:drawing>
+          <wp:inline distT="0" distB="0" distL="0" distR="0" wp14:anchorId="2185CCB2" wp14:editId="76CBE827">
+            <wp:extent cx="5612130" cy="2780665"/>
+            <wp:effectExtent l="0" t="0" r="7620" b="635"/>
+            <wp:docPr id="6" name="Imagen 6"/>
+            <wp:cNvGraphicFramePr>
+              <a:graphicFrameLocks xmlns:a="http://schemas.openxmlformats.org/drawingml/2006/main" noChangeAspect="1"/>
+            </wp:cNvGraphicFramePr>
+            <a:graphic xmlns:a="http://schemas.openxmlformats.org/drawingml/2006/main">
+              <a:graphicData uri="http://schemas.openxmlformats.org/drawingml/2006/picture">
+                <pic:pic xmlns:pic="http://schemas.openxmlformats.org/drawingml/2006/picture">
+                  <pic:nvPicPr>
+                    <pic:cNvPr id="0" name=""/>
+                    <pic:cNvPicPr/>
+                  </pic:nvPicPr>
+                  <pic:blipFill>
+                    <a:blip r:embed="rId11"/>
+                    <a:stretch>
+                      <a:fillRect/>
+                    </a:stretch>
+                  </pic:blipFill>
+                  <pic:spPr>
+                    <a:xfrm>
+                      <a:off x="0" y="0"/>
+                      <a:ext cx="5612130" cy="2780665"/>
+                    </a:xfrm>
+                    <a:prstGeom prst="rect">
+                      <a:avLst/>
+                    </a:prstGeom>
+                  </pic:spPr>
+                </pic:pic>
+              </a:graphicData>
+            </a:graphic>
+          </wp:inline>
+        </w:drawing>
+      </w:r>
+    </w:p>
+    <w:p>
+      <w:pPr>
+        <w:rPr>
+          <w:lang w:val="en-US"/>
+        </w:rPr>
+      </w:pPr>
+      <w:r>
+        <w:rPr>
+          <w:lang w:val="en-US"/>
+        </w:rPr>
+        <w:drawing>
+          <wp:inline distT="0" distB="0" distL="0" distR="0" wp14:anchorId="61BAACF5" wp14:editId="3324273D">
+            <wp:extent cx="5612130" cy="2801620"/>
+            <wp:effectExtent l="0" t="0" r="7620" b="0"/>
+            <wp:docPr id="7" name="Imagen 7"/>
+            <wp:cNvGraphicFramePr>
+              <a:graphicFrameLocks xmlns:a="http://schemas.openxmlformats.org/drawingml/2006/main" noChangeAspect="1"/>
+            </wp:cNvGraphicFramePr>
+            <a:graphic xmlns:a="http://schemas.openxmlformats.org/drawingml/2006/main">
+              <a:graphicData uri="http://schemas.openxmlformats.org/drawingml/2006/picture">
+                <pic:pic xmlns:pic="http://schemas.openxmlformats.org/drawingml/2006/picture">
+                  <pic:nvPicPr>
+                    <pic:cNvPr id="0" name=""/>
+                    <pic:cNvPicPr/>
+                  </pic:nvPicPr>
+                  <pic:blipFill>
+                    <a:blip r:embed="rId12"/>
+                    <a:stretch>
+                      <a:fillRect/>
+                    </a:stretch>
+                  </pic:blipFill>
+                  <pic:spPr>
+                    <a:xfrm>
+                      <a:off x="0" y="0"/>
+                      <a:ext cx="5612130" cy="2801620"/>
+                    </a:xfrm>
+                    <a:prstGeom prst="rect">
+                      <a:avLst/>
+                    </a:prstGeom>
+                  </pic:spPr>
+                </pic:pic>
+              </a:graphicData>
+            </a:graphic>
+          </wp:inline>
+        </w:drawing>
+      </w:r>
+    </w:p>
+    <w:p>
+      <w:pPr>
+        <w:rPr>
+          <w:lang w:val="en-US"/>
+        </w:rPr>
+      </w:pPr>
+      <w:r>
+        <w:rPr>
+          <w:lang w:val="en-US"/>
+        </w:rPr>
+        <w:lastRenderedPageBreak/>
+        <w:drawing>
+          <wp:inline distT="0" distB="0" distL="0" distR="0" wp14:anchorId="45C49C07" wp14:editId="30527FAC">
+            <wp:extent cx="5612130" cy="2797175"/>
+            <wp:effectExtent l="0" t="0" r="7620" b="3175"/>
+            <wp:docPr id="8" name="Imagen 8"/>
+            <wp:cNvGraphicFramePr>
+              <a:graphicFrameLocks xmlns:a="http://schemas.openxmlformats.org/drawingml/2006/main" noChangeAspect="1"/>
+            </wp:cNvGraphicFramePr>
+            <a:graphic xmlns:a="http://schemas.openxmlformats.org/drawingml/2006/main">
+              <a:graphicData uri="http://schemas.openxmlformats.org/drawingml/2006/picture">
+                <pic:pic xmlns:pic="http://schemas.openxmlformats.org/drawingml/2006/picture">
+                  <pic:nvPicPr>
+                    <pic:cNvPr id="0" name=""/>
+                    <pic:cNvPicPr/>
+                  </pic:nvPicPr>
+                  <pic:blipFill>
+                    <a:blip r:embed="rId13"/>
+                    <a:stretch>
+                      <a:fillRect/>
+                    </a:stretch>
+                  </pic:blipFill>
+                  <pic:spPr>
+                    <a:xfrm>
+                      <a:off x="0" y="0"/>
+                      <a:ext cx="5612130" cy="2797175"/>
+                    </a:xfrm>
+                    <a:prstGeom prst="rect">
+                      <a:avLst/>
+                    </a:prstGeom>
+                  </pic:spPr>
+                </pic:pic>
+              </a:graphicData>
+            </a:graphic>
+          </wp:inline>
+        </w:drawing>
+      </w:r>
+    </w:p>
+    <w:p>
+      <w:pPr>
+        <w:rPr>
+          <w:lang w:val="en-US"/>
+        </w:rPr>
+      </w:pPr>
+      <w:r>
+        <w:rPr>
+          <w:lang w:val="en-US"/>
+        </w:rPr>
+        <w:drawing>
+          <wp:inline distT="0" distB="0" distL="0" distR="0" wp14:anchorId="16A4DF61" wp14:editId="4AC22D4E">
+            <wp:extent cx="5612130" cy="3422650"/>
+            <wp:effectExtent l="0" t="0" r="7620" b="6350"/>
+            <wp:docPr id="10" name="Imagen 10"/>
+            <wp:cNvGraphicFramePr>
+              <a:graphicFrameLocks xmlns:a="http://schemas.openxmlformats.org/drawingml/2006/main" noChangeAspect="1"/>
+            </wp:cNvGraphicFramePr>
+            <a:graphic xmlns:a="http://schemas.openxmlformats.org/drawingml/2006/main">
+              <a:graphicData uri="http://schemas.openxmlformats.org/drawingml/2006/picture">
+                <pic:pic xmlns:pic="http://schemas.openxmlformats.org/drawingml/2006/picture">
+                  <pic:nvPicPr>
+                    <pic:cNvPr id="0" name=""/>
+                    <pic:cNvPicPr/>
+                  </pic:nvPicPr>
+                  <pic:blipFill>
+                    <a:blip r:embed="rId14"/>
+                    <a:stretch>
+                      <a:fillRect/>
+                    </a:stretch>
+                  </pic:blipFill>
+                  <pic:spPr>
+                    <a:xfrm>
+                      <a:off x="0" y="0"/>
+                      <a:ext cx="5612130" cy="3422650"/>
+                    </a:xfrm>
+                    <a:prstGeom prst="rect">
+                      <a:avLst/>
+                    </a:prstGeom>
+                  </pic:spPr>
+                </pic:pic>
+              </a:graphicData>
+            </a:graphic>
+          </wp:inline>
+        </w:drawing>
+      </w:r>
+    </w:p>
+    <w:p>
+      <w:pPr>
+        <w:rPr>
+          <w:lang w:val="en-US"/>
+        </w:rPr>
+      </w:pPr>
+      <w:r>
+        <w:rPr>
+          <w:lang w:val="en-US"/>
+        </w:rPr>
+        <w:t>http://localhost:8080/status</w:t>
+      </w:r>
+    </w:p>
+    <w:p>
+      <w:pPr>
+        <w:rPr>
+          <w:lang w:val="en-US"/>
+        </w:rPr>
+      </w:pPr>
+      <w:r>
+        <w:rPr>
+          <w:lang w:val="en-US"/>
+        </w:rPr>
+        <w:lastRenderedPageBreak/>
+        <w:drawing>
+          <wp:inline distT="0" distB="0" distL="0" distR="0" wp14:anchorId="09F9F6B4" wp14:editId="3768A2BE">
+            <wp:extent cx="5612130" cy="2619375"/>
+            <wp:effectExtent l="0" t="0" r="7620" b="9525"/>
+            <wp:docPr id="11" name="Imagen 11"/>
+            <wp:cNvGraphicFramePr>
+              <a:graphicFrameLocks xmlns:a="http://schemas.openxmlformats.org/drawingml/2006/main" noChangeAspect="1"/>
+            </wp:cNvGraphicFramePr>
+            <a:graphic xmlns:a="http://schemas.openxmlformats.org/drawingml/2006/main">
+              <a:graphicData uri="http://schemas.openxmlformats.org/drawingml/2006/picture">
+                <pic:pic xmlns:pic="http://schemas.openxmlformats.org/drawingml/2006/picture">
+                  <pic:nvPicPr>
+                    <pic:cNvPr id="0" name=""/>
+                    <pic:cNvPicPr/>
+                  </pic:nvPicPr>
+                  <pic:blipFill>
+                    <a:blip r:embed="rId5"/>
+                    <a:stretch>
+                      <a:fillRect/>
+                    </a:stretch>
+                  </pic:blipFill>
+                  <pic:spPr>
+                    <a:xfrm>
+                      <a:off x="0" y="0"/>
+                      <a:ext cx="5612130" cy="2619375"/>
+                    </a:xfrm>
+                    <a:prstGeom prst="rect">
+                      <a:avLst/>
+                    </a:prstGeom>
+                  </pic:spPr>
+                </pic:pic>
+              </a:graphicData>
+            </a:graphic>
+          </wp:inline>
+        </w:drawing>
+      </w:r>
+    </w:p>
+    <w:p>
+      <w:pPr>
+        <w:rPr>
+          <w:lang w:val="en-US"/>
+        </w:rPr>
+      </w:pPr>
+    </w:p>
+    <w:p>
+      <w:pPr>
+        <w:rPr>
+          <w:u w:val="single"/>
+          <w:lang w:val="en-US"/>
+        </w:rPr>
+      </w:pPr>
     </w:p>
     <w:sectPr>
       <w:pgSz w:w="12240" w:h="15840"/>
@@ -465,6 +1105,47 @@
     <w:semiHidden/>
     <w:unhideWhenUsed/>
   </w:style>
+  <w:style w:type="paragraph" w:styleId="Textodeglobo">
+    <w:name w:val="Balloon Text"/>
+    <w:basedOn w:val="Normal"/>
+    <w:link w:val="TextodegloboCar"/>
+    <w:uiPriority w:val="99"/>
+    <w:semiHidden/>
+    <w:unhideWhenUsed/>
+    <w:rsid w:val="006612C6"/>
+    <w:pPr>
+      <w:spacing w:after="0" w:line="240" w:lineRule="auto"/>
+    </w:pPr>
+    <w:rPr>
+      <w:rFonts w:ascii="Tahoma" w:hAnsi="Tahoma" w:cs="Tahoma"/>
+      <w:sz w:val="16"/>
+      <w:szCs w:val="16"/>
+    </w:rPr>
+  </w:style>
+  <w:style w:type="character" w:customStyle="1" w:styleId="TextodegloboCar">
+    <w:name w:val="Texto de globo Car"/>
+    <w:basedOn w:val="Fuentedeprrafopredeter"/>
+    <w:link w:val="Textodeglobo"/>
+    <w:uiPriority w:val="99"/>
+    <w:semiHidden/>
+    <w:rsid w:val="006612C6"/>
+    <w:rPr>
+      <w:rFonts w:ascii="Tahoma" w:hAnsi="Tahoma" w:cs="Tahoma"/>
+      <w:sz w:val="16"/>
+      <w:szCs w:val="16"/>
+    </w:rPr>
+  </w:style>
+  <w:style w:type="character" w:styleId="Hipervnculo">
+    <w:name w:val="Hyperlink"/>
+    <w:basedOn w:val="Fuentedeprrafopredeter"/>
+    <w:uiPriority w:val="99"/>
+    <w:unhideWhenUsed/>
+    <w:rsid w:val="003B2F8B"/>
+    <w:rPr>
+      <w:color w:val="0000FF" w:themeColor="hyperlink"/>
+      <w:u w:val="single"/>
+    </w:rPr>
+  </w:style>
 </w:styles>
 </file>
 
@@ -654,6 +1335,47 @@
     <w:uiPriority w:val="99"/>
     <w:semiHidden/>
     <w:unhideWhenUsed/>
+  </w:style>
+  <w:style w:type="paragraph" w:styleId="Textodeglobo">
+    <w:name w:val="Balloon Text"/>
+    <w:basedOn w:val="Normal"/>
+    <w:link w:val="TextodegloboCar"/>
+    <w:uiPriority w:val="99"/>
+    <w:semiHidden/>
+    <w:unhideWhenUsed/>
+    <w:rsid w:val="006612C6"/>
+    <w:pPr>
+      <w:spacing w:after="0" w:line="240" w:lineRule="auto"/>
+    </w:pPr>
+    <w:rPr>
+      <w:rFonts w:ascii="Tahoma" w:hAnsi="Tahoma" w:cs="Tahoma"/>
+      <w:sz w:val="16"/>
+      <w:szCs w:val="16"/>
+    </w:rPr>
+  </w:style>
+  <w:style w:type="character" w:customStyle="1" w:styleId="TextodegloboCar">
+    <w:name w:val="Texto de globo Car"/>
+    <w:basedOn w:val="Fuentedeprrafopredeter"/>
+    <w:link w:val="Textodeglobo"/>
+    <w:uiPriority w:val="99"/>
+    <w:semiHidden/>
+    <w:rsid w:val="006612C6"/>
+    <w:rPr>
+      <w:rFonts w:ascii="Tahoma" w:hAnsi="Tahoma" w:cs="Tahoma"/>
+      <w:sz w:val="16"/>
+      <w:szCs w:val="16"/>
+    </w:rPr>
+  </w:style>
+  <w:style w:type="character" w:styleId="Hipervnculo">
+    <w:name w:val="Hyperlink"/>
+    <w:basedOn w:val="Fuentedeprrafopredeter"/>
+    <w:uiPriority w:val="99"/>
+    <w:unhideWhenUsed/>
+    <w:rsid w:val="003B2F8B"/>
+    <w:rPr>
+      <w:color w:val="0000FF" w:themeColor="hyperlink"/>
+      <w:u w:val="single"/>
+    </w:rPr>
   </w:style>
 </w:styles>
 </file>

</xml_diff>